<commit_message>
gainraduated -> Graduated, sollicitaties dzt mw fixed
</commit_message>
<xml_diff>
--- a/writing_blobs/solicitaties/sollicitatie_dz-tech.docx
+++ b/writing_blobs/solicitaties/sollicitatie_dz-tech.docx
@@ -136,21 +136,9 @@
         <w:rPr>
           <w:lang w:val="nl-NL"/>
         </w:rPr>
-        <w:t xml:space="preserve">Dat </w:t>
-      </w:r>
-      <w:r>
-        <w:rPr>
-          <w:lang w:val="nl-NL"/>
-        </w:rPr>
-        <w:t>Moonwatt</w:t>
-      </w:r>
-      <w:r>
-        <w:rPr>
-          <w:lang w:val="nl-NL"/>
-        </w:rPr>
-        <w:t xml:space="preserve"> een stagiair zoekt, weet ik via </w:t>
-      </w:r>
-      <w:hyperlink r:id="rId4" w:tgtFrame="_blank" w:history="1">
+        <w:t xml:space="preserve">Dat DZ technologies (DZT) een stagiair zoekt, weet ik via </w:t>
+      </w:r>
+      <w:hyperlink r:id="rId4" w:tgtFrame="_blank" w:tooltip="http://stagemarkt.nl" w:history="1">
         <w:r>
           <w:rPr>
             <w:rStyle w:val="Hyperlink"/>
@@ -163,111 +151,7 @@
         <w:rPr>
           <w:lang w:val="nl-NL"/>
         </w:rPr>
-        <w:t>.</w:t>
-      </w:r>
-      <w:r>
-        <w:rPr>
-          <w:lang w:val="nl-NL"/>
-        </w:rPr>
-        <w:t xml:space="preserve"> ik kan goed zelf onderzoeken en mijn bevindingen voordragen en </w:t>
-      </w:r>
-      <w:proofErr w:type="spellStart"/>
-      <w:r>
-        <w:rPr>
-          <w:lang w:val="nl-NL"/>
-        </w:rPr>
-        <w:t>discuseren</w:t>
-      </w:r>
-      <w:proofErr w:type="spellEnd"/>
-      <w:r>
-        <w:rPr>
-          <w:lang w:val="nl-NL"/>
-        </w:rPr>
-        <w:t xml:space="preserve"> met mijn collega’s. </w:t>
-      </w:r>
-      <w:r>
-        <w:rPr>
-          <w:lang w:val="nl-NL"/>
-        </w:rPr>
-        <w:t xml:space="preserve">Ik word enthousiast van het idee te werken aan </w:t>
-      </w:r>
-      <w:r>
-        <w:rPr>
-          <w:lang w:val="nl-NL"/>
-        </w:rPr>
-        <w:t>systemen</w:t>
-      </w:r>
-      <w:r>
-        <w:rPr>
-          <w:lang w:val="nl-NL"/>
-        </w:rPr>
-        <w:t xml:space="preserve"> op een “</w:t>
-      </w:r>
-      <w:proofErr w:type="spellStart"/>
-      <w:r>
-        <w:rPr>
-          <w:lang w:val="nl-NL"/>
-        </w:rPr>
-        <w:t>interrupt</w:t>
-      </w:r>
-      <w:proofErr w:type="spellEnd"/>
-      <w:r>
-        <w:rPr>
-          <w:lang w:val="nl-NL"/>
-        </w:rPr>
-        <w:t xml:space="preserve"> </w:t>
-      </w:r>
-      <w:proofErr w:type="spellStart"/>
-      <w:r>
-        <w:rPr>
-          <w:lang w:val="nl-NL"/>
-        </w:rPr>
-        <w:t>driven</w:t>
-      </w:r>
-      <w:proofErr w:type="spellEnd"/>
-      <w:r>
-        <w:rPr>
-          <w:lang w:val="nl-NL"/>
-        </w:rPr>
-        <w:t xml:space="preserve">” manier geschreven worden. </w:t>
-      </w:r>
-      <w:r>
-        <w:rPr>
-          <w:lang w:val="nl-NL"/>
-        </w:rPr>
-        <w:t xml:space="preserve">Ook lijkt om mijn vwo-kennis in natuur kennis weer te mogen gebruiken bij het ontwerpen  van batterijen en </w:t>
-      </w:r>
-      <w:proofErr w:type="spellStart"/>
-      <w:r>
-        <w:rPr>
-          <w:lang w:val="nl-NL"/>
-        </w:rPr>
-        <w:t>pcb’s</w:t>
-      </w:r>
-      <w:r>
-        <w:rPr>
-          <w:lang w:val="nl-NL"/>
-        </w:rPr>
-        <w:t>Ik</w:t>
-      </w:r>
-      <w:proofErr w:type="spellEnd"/>
-      <w:r>
-        <w:rPr>
-          <w:lang w:val="nl-NL"/>
-        </w:rPr>
-        <w:t xml:space="preserve"> geloof dat een stage bij Moonwatt</w:t>
-      </w:r>
-      <w:r>
-        <w:rPr>
-          <w:lang w:val="nl-NL"/>
-        </w:rPr>
-        <w:t xml:space="preserve"> een waardevolle praktijkervaring zal bieden</w:t>
-      </w:r>
-      <w:r>
-        <w:rPr>
-          <w:lang w:val="nl-NL"/>
-        </w:rPr>
-        <w:t>.</w:t>
+        <w:t> . Ik kan goed zelf onderzoeken en mijn bevindingen voordragen en discussiëren met mijn collega’s. Ik word enthousiast van om te werken in een omgeving waar ik zelfstandig mijn werk mag aanpakken en de doelstelling helder is. Ik geloof dat een stage bij DZT een waardevolle praktijkervaring zal bieden.</w:t>
       </w:r>
     </w:p>
     <w:p>
@@ -1577,7 +1461,6 @@
   <w:style w:type="character" w:default="1" w:styleId="DefaultParagraphFont">
     <w:name w:val="Default Paragraph Font"/>
     <w:uiPriority w:val="1"/>
-    <w:semiHidden/>
     <w:unhideWhenUsed/>
   </w:style>
   <w:style w:type="table" w:default="1" w:styleId="TableNormal">

</xml_diff>